<commit_message>
Done 1.1, 1.2, 1.3, 1.3.3, 1.4 and updated 5.2 - Tze Yuan
reformat whole file, done 1.1 Purpose, 1.2 Scope, 1.3 Product Overview (heading), 1.3.3 User Characteristics, 1.4 Definitions, updated 5.2 Acronyms and Abbreviations
</commit_message>
<xml_diff>
--- a/task2_context_sources/TT2L_GI_ContextObjects.docx
+++ b/task2_context_sources/TT2L_GI_ContextObjects.docx
@@ -1224,6 +1224,44 @@
                 <w:rFonts w:hint="eastAsia"/>
                 <w:lang w:eastAsia="zh-CN"/>
               </w:rPr>
+              <w:t>Manage rides</w:t>
+            </w:r>
+          </w:p>
+          <w:p>
+            <w:pPr>
+              <w:pStyle w:val="ListParagraph"/>
+              <w:numPr>
+                <w:ilvl w:val="0"/>
+                <w:numId w:val="6"/>
+              </w:numPr>
+              <w:rPr>
+                <w:lang w:eastAsia="zh-CN"/>
+              </w:rPr>
+            </w:pPr>
+            <w:r>
+              <w:rPr>
+                <w:rFonts w:hint="eastAsia"/>
+                <w:lang w:eastAsia="zh-CN"/>
+              </w:rPr>
+              <w:t>Create rides</w:t>
+            </w:r>
+          </w:p>
+          <w:p>
+            <w:pPr>
+              <w:pStyle w:val="ListParagraph"/>
+              <w:numPr>
+                <w:ilvl w:val="0"/>
+                <w:numId w:val="6"/>
+              </w:numPr>
+              <w:rPr>
+                <w:lang w:eastAsia="zh-CN"/>
+              </w:rPr>
+            </w:pPr>
+            <w:r>
+              <w:rPr>
+                <w:rFonts w:hint="eastAsia"/>
+                <w:lang w:eastAsia="zh-CN"/>
+              </w:rPr>
               <w:t>J</w:t>
             </w:r>
             <w:r>
@@ -1344,6 +1382,50 @@
             </w:pPr>
             <w:r>
               <w:rPr>
+                <w:rFonts w:hint="eastAsia"/>
+                <w:lang w:eastAsia="zh-CN"/>
+              </w:rPr>
+              <w:t>Manage rides</w:t>
+            </w:r>
+          </w:p>
+          <w:p>
+            <w:pPr>
+              <w:pStyle w:val="ListParagraph"/>
+              <w:numPr>
+                <w:ilvl w:val="0"/>
+                <w:numId w:val="14"/>
+              </w:numPr>
+              <w:rPr>
+                <w:lang w:eastAsia="zh-CN"/>
+              </w:rPr>
+            </w:pPr>
+            <w:r>
+              <w:rPr>
+                <w:lang w:eastAsia="zh-CN"/>
+              </w:rPr>
+              <w:t>C</w:t>
+            </w:r>
+            <w:r>
+              <w:rPr>
+                <w:rFonts w:hint="eastAsia"/>
+                <w:lang w:eastAsia="zh-CN"/>
+              </w:rPr>
+              <w:t>reate rides</w:t>
+            </w:r>
+          </w:p>
+          <w:p>
+            <w:pPr>
+              <w:pStyle w:val="ListParagraph"/>
+              <w:numPr>
+                <w:ilvl w:val="0"/>
+                <w:numId w:val="14"/>
+              </w:numPr>
+              <w:rPr>
+                <w:lang w:eastAsia="zh-CN"/>
+              </w:rPr>
+            </w:pPr>
+            <w:r>
+              <w:rPr>
                 <w:lang w:eastAsia="zh-CN"/>
               </w:rPr>
               <w:t>Joins rides</w:t>
@@ -1458,6 +1540,42 @@
               <w:rPr>
                 <w:lang w:eastAsia="zh-CN"/>
               </w:rPr>
+              <w:t>Manage rides</w:t>
+            </w:r>
+          </w:p>
+          <w:p>
+            <w:pPr>
+              <w:pStyle w:val="ListParagraph"/>
+              <w:numPr>
+                <w:ilvl w:val="0"/>
+                <w:numId w:val="9"/>
+              </w:numPr>
+              <w:rPr>
+                <w:lang w:eastAsia="zh-CN"/>
+              </w:rPr>
+            </w:pPr>
+            <w:r>
+              <w:rPr>
+                <w:lang w:eastAsia="zh-CN"/>
+              </w:rPr>
+              <w:t>Create rides</w:t>
+            </w:r>
+          </w:p>
+          <w:p>
+            <w:pPr>
+              <w:pStyle w:val="ListParagraph"/>
+              <w:numPr>
+                <w:ilvl w:val="0"/>
+                <w:numId w:val="9"/>
+              </w:numPr>
+              <w:rPr>
+                <w:lang w:eastAsia="zh-CN"/>
+              </w:rPr>
+            </w:pPr>
+            <w:r>
+              <w:rPr>
+                <w:lang w:eastAsia="zh-CN"/>
+              </w:rPr>
               <w:t>Join rides</w:t>
             </w:r>
           </w:p>
@@ -1595,6 +1713,7 @@
                 <w:rFonts w:hint="eastAsia"/>
                 <w:lang w:eastAsia="zh-CN"/>
               </w:rPr>
+              <w:lastRenderedPageBreak/>
               <w:t>Manage certain system functions</w:t>
             </w:r>
           </w:p>
@@ -1688,6 +1807,7 @@
               </w:rPr>
             </w:pPr>
             <w:r>
+              <w:lastRenderedPageBreak/>
               <w:t>Mobile Device</w:t>
             </w:r>
           </w:p>
@@ -1729,7 +1849,6 @@
               <w:rPr>
                 <w:lang w:eastAsia="zh-CN"/>
               </w:rPr>
-              <w:lastRenderedPageBreak/>
               <w:t>Push notifications</w:t>
             </w:r>
           </w:p>
@@ -1747,7 +1866,6 @@
               </w:rPr>
             </w:pPr>
             <w:r>
-              <w:lastRenderedPageBreak/>
               <w:t>Parking Management System</w:t>
             </w:r>
           </w:p>
@@ -4712,6 +4830,7 @@
   <w:style w:type="character" w:default="1" w:styleId="DefaultParagraphFont">
     <w:name w:val="Default Paragraph Font"/>
     <w:uiPriority w:val="1"/>
+    <w:semiHidden/>
     <w:unhideWhenUsed/>
   </w:style>
   <w:style w:type="table" w:default="1" w:styleId="TableNormal">

</xml_diff>